<commit_message>
Added and Updated Use cases
</commit_message>
<xml_diff>
--- a/DOCS/Design Document.docx
+++ b/DOCS/Design Document.docx
@@ -219,7 +219,7 @@
           <w:noProof/>
         </w:rPr>
         <w:drawing>
-          <wp:inline distT="0" distB="0" distL="0" distR="0" wp14:anchorId="55368CE8" wp14:editId="28C8958C">
+          <wp:inline distT="0" distB="0" distL="0" distR="0" wp14:anchorId="196A5266" wp14:editId="1EE7D5F8">
             <wp:extent cx="5486400" cy="1817783"/>
             <wp:effectExtent l="0" t="0" r="0" b="11430"/>
             <wp:docPr id="1" name="Picture 1"/>
@@ -277,7 +277,7 @@
           <w:noProof/>
         </w:rPr>
         <w:drawing>
-          <wp:inline distT="0" distB="0" distL="0" distR="0" wp14:anchorId="321DD99A" wp14:editId="3E31B632">
+          <wp:inline distT="0" distB="0" distL="0" distR="0" wp14:anchorId="3F084670" wp14:editId="3B830B22">
             <wp:extent cx="5486400" cy="1357745"/>
             <wp:effectExtent l="0" t="0" r="0" b="0"/>
             <wp:docPr id="2" name="Picture 2"/>
@@ -340,378 +340,10 @@
         <w:t>3.1 Class Diagrams</w:t>
       </w:r>
     </w:p>
-    <w:p/>
     <w:p>
-      <w:r>
-        <w:tab/>
-      </w:r>
-      <w:r>
-        <w:tab/>
-      </w:r>
+      <w:bookmarkStart w:id="0" w:name="_GoBack"/>
+      <w:bookmarkEnd w:id="0"/>
     </w:p>
-    <w:tbl>
-      <w:tblPr>
-        <w:tblStyle w:val="TableGrid"/>
-        <w:tblW w:w="9018" w:type="dxa"/>
-        <w:tblLook w:val="04A0" w:firstRow="1" w:lastRow="0" w:firstColumn="1" w:lastColumn="0" w:noHBand="0" w:noVBand="1"/>
-      </w:tblPr>
-      <w:tblGrid>
-        <w:gridCol w:w="9018"/>
-      </w:tblGrid>
-      <w:tr>
-        <w:tc>
-          <w:tcPr>
-            <w:tcW w:w="9018" w:type="dxa"/>
-          </w:tcPr>
-          <w:p>
-            <w:pPr>
-              <w:jc w:val="center"/>
-              <w:rPr>
-                <w:b/>
-                <w:sz w:val="28"/>
-                <w:szCs w:val="28"/>
-              </w:rPr>
-            </w:pPr>
-            <w:r>
-              <w:rPr>
-                <w:b/>
-                <w:sz w:val="28"/>
-                <w:szCs w:val="28"/>
-              </w:rPr>
-              <w:t>Book</w:t>
-            </w:r>
-          </w:p>
-        </w:tc>
-      </w:tr>
-      <w:tr>
-        <w:tc>
-          <w:tcPr>
-            <w:tcW w:w="9018" w:type="dxa"/>
-          </w:tcPr>
-          <w:p>
-            <w:pPr>
-              <w:rPr>
-                <w:sz w:val="28"/>
-                <w:szCs w:val="28"/>
-              </w:rPr>
-            </w:pPr>
-          </w:p>
-          <w:p>
-            <w:pPr>
-              <w:pStyle w:val="ListParagraph"/>
-              <w:numPr>
-                <w:ilvl w:val="0"/>
-                <w:numId w:val="1"/>
-              </w:numPr>
-            </w:pPr>
-            <w:proofErr w:type="gramStart"/>
-            <w:r>
-              <w:t>id</w:t>
-            </w:r>
-            <w:proofErr w:type="gramEnd"/>
-            <w:r>
-              <w:t>: String</w:t>
-            </w:r>
-          </w:p>
-          <w:p>
-            <w:pPr>
-              <w:pStyle w:val="ListParagraph"/>
-              <w:numPr>
-                <w:ilvl w:val="0"/>
-                <w:numId w:val="1"/>
-              </w:numPr>
-            </w:pPr>
-            <w:proofErr w:type="gramStart"/>
-            <w:r>
-              <w:t>title</w:t>
-            </w:r>
-            <w:proofErr w:type="gramEnd"/>
-            <w:r>
-              <w:t>: String</w:t>
-            </w:r>
-          </w:p>
-          <w:p>
-            <w:pPr>
-              <w:pStyle w:val="ListParagraph"/>
-              <w:numPr>
-                <w:ilvl w:val="0"/>
-                <w:numId w:val="1"/>
-              </w:numPr>
-            </w:pPr>
-            <w:proofErr w:type="gramStart"/>
-            <w:r>
-              <w:t>author</w:t>
-            </w:r>
-            <w:proofErr w:type="gramEnd"/>
-            <w:r>
-              <w:t>: String</w:t>
-            </w:r>
-          </w:p>
-          <w:p>
-            <w:pPr>
-              <w:pStyle w:val="ListParagraph"/>
-              <w:numPr>
-                <w:ilvl w:val="0"/>
-                <w:numId w:val="1"/>
-              </w:numPr>
-            </w:pPr>
-            <w:proofErr w:type="spellStart"/>
-            <w:proofErr w:type="gramStart"/>
-            <w:r>
-              <w:t>dueDate</w:t>
-            </w:r>
-            <w:proofErr w:type="spellEnd"/>
-            <w:proofErr w:type="gramEnd"/>
-            <w:r>
-              <w:t>: Date</w:t>
-            </w:r>
-          </w:p>
-          <w:p>
-            <w:pPr>
-              <w:pStyle w:val="ListParagraph"/>
-              <w:numPr>
-                <w:ilvl w:val="0"/>
-                <w:numId w:val="1"/>
-              </w:numPr>
-            </w:pPr>
-            <w:proofErr w:type="spellStart"/>
-            <w:proofErr w:type="gramStart"/>
-            <w:r>
-              <w:t>borrowdBy</w:t>
-            </w:r>
-            <w:proofErr w:type="spellEnd"/>
-            <w:proofErr w:type="gramEnd"/>
-            <w:r>
-              <w:t>: User</w:t>
-            </w:r>
-          </w:p>
-          <w:p>
-            <w:pPr>
-              <w:pStyle w:val="ListParagraph"/>
-              <w:numPr>
-                <w:ilvl w:val="0"/>
-                <w:numId w:val="1"/>
-              </w:numPr>
-            </w:pPr>
-            <w:r>
-              <w:t xml:space="preserve"> </w:t>
-            </w:r>
-            <w:proofErr w:type="gramStart"/>
-            <w:r>
-              <w:t>holds</w:t>
-            </w:r>
-            <w:proofErr w:type="gramEnd"/>
-            <w:r>
-              <w:t xml:space="preserve"> : List</w:t>
-            </w:r>
-          </w:p>
-        </w:tc>
-      </w:tr>
-      <w:tr>
-        <w:tc>
-          <w:tcPr>
-            <w:tcW w:w="9018" w:type="dxa"/>
-          </w:tcPr>
-          <w:p/>
-          <w:p>
-            <w:r>
-              <w:t xml:space="preserve">      +  </w:t>
-            </w:r>
-            <w:proofErr w:type="gramStart"/>
-            <w:r>
-              <w:t>book</w:t>
-            </w:r>
-            <w:proofErr w:type="gramEnd"/>
-            <w:r>
-              <w:t xml:space="preserve"> ( id: String, title: String,  author: String) : Book</w:t>
-            </w:r>
-          </w:p>
-          <w:p>
-            <w:r>
-              <w:t xml:space="preserve">      +  </w:t>
-            </w:r>
-            <w:proofErr w:type="gramStart"/>
-            <w:r>
-              <w:t>issue</w:t>
-            </w:r>
-            <w:proofErr w:type="gramEnd"/>
-            <w:r>
-              <w:t xml:space="preserve"> ( user: User) : Boolean</w:t>
-            </w:r>
-          </w:p>
-          <w:p>
-            <w:r>
-              <w:t xml:space="preserve">      +  </w:t>
-            </w:r>
-            <w:proofErr w:type="spellStart"/>
-            <w:proofErr w:type="gramStart"/>
-            <w:r>
-              <w:t>returnBook</w:t>
-            </w:r>
-            <w:proofErr w:type="spellEnd"/>
-            <w:proofErr w:type="gramEnd"/>
-            <w:r>
-              <w:t xml:space="preserve"> ( ) : User</w:t>
-            </w:r>
-          </w:p>
-          <w:p>
-            <w:r>
-              <w:t xml:space="preserve">      +  </w:t>
-            </w:r>
-            <w:proofErr w:type="spellStart"/>
-            <w:proofErr w:type="gramStart"/>
-            <w:r>
-              <w:t>renewBook</w:t>
-            </w:r>
-            <w:proofErr w:type="spellEnd"/>
-            <w:proofErr w:type="gramEnd"/>
-            <w:r>
-              <w:t xml:space="preserve"> ( user: User) : </w:t>
-            </w:r>
-            <w:proofErr w:type="spellStart"/>
-            <w:r>
-              <w:t>boolean</w:t>
-            </w:r>
-            <w:proofErr w:type="spellEnd"/>
-          </w:p>
-          <w:p>
-            <w:r>
-              <w:t xml:space="preserve">      +  </w:t>
-            </w:r>
-            <w:proofErr w:type="spellStart"/>
-            <w:proofErr w:type="gramStart"/>
-            <w:r>
-              <w:t>placeHold</w:t>
-            </w:r>
-            <w:proofErr w:type="spellEnd"/>
-            <w:proofErr w:type="gramEnd"/>
-            <w:r>
-              <w:t xml:space="preserve"> ( hold: Hold) : void</w:t>
-            </w:r>
-          </w:p>
-          <w:p>
-            <w:r>
-              <w:t xml:space="preserve">      +  </w:t>
-            </w:r>
-            <w:proofErr w:type="spellStart"/>
-            <w:proofErr w:type="gramStart"/>
-            <w:r>
-              <w:t>removeHold</w:t>
-            </w:r>
-            <w:proofErr w:type="spellEnd"/>
-            <w:proofErr w:type="gramEnd"/>
-            <w:r>
-              <w:t xml:space="preserve"> ( </w:t>
-            </w:r>
-            <w:proofErr w:type="spellStart"/>
-            <w:r>
-              <w:t>userId</w:t>
-            </w:r>
-            <w:proofErr w:type="spellEnd"/>
-            <w:r>
-              <w:t>: String) : Boolean</w:t>
-            </w:r>
-          </w:p>
-          <w:p>
-            <w:r>
-              <w:t xml:space="preserve">      +  </w:t>
-            </w:r>
-            <w:proofErr w:type="spellStart"/>
-            <w:proofErr w:type="gramStart"/>
-            <w:r>
-              <w:t>hasHold</w:t>
-            </w:r>
-            <w:proofErr w:type="spellEnd"/>
-            <w:proofErr w:type="gramEnd"/>
-            <w:r>
-              <w:t xml:space="preserve"> ( ) : Boolean</w:t>
-            </w:r>
-          </w:p>
-          <w:p>
-            <w:r>
-              <w:t xml:space="preserve">      +  </w:t>
-            </w:r>
-            <w:proofErr w:type="spellStart"/>
-            <w:proofErr w:type="gramStart"/>
-            <w:r>
-              <w:t>getBorrower</w:t>
-            </w:r>
-            <w:proofErr w:type="spellEnd"/>
-            <w:proofErr w:type="gramEnd"/>
-            <w:r>
-              <w:t xml:space="preserve"> ( ) : User</w:t>
-            </w:r>
-          </w:p>
-          <w:p>
-            <w:r>
-              <w:t xml:space="preserve">      +  </w:t>
-            </w:r>
-            <w:proofErr w:type="spellStart"/>
-            <w:proofErr w:type="gramStart"/>
-            <w:r>
-              <w:t>getId</w:t>
-            </w:r>
-            <w:proofErr w:type="spellEnd"/>
-            <w:proofErr w:type="gramEnd"/>
-            <w:r>
-              <w:t xml:space="preserve"> ( ) : String</w:t>
-            </w:r>
-          </w:p>
-          <w:p>
-            <w:r>
-              <w:t xml:space="preserve">      +  </w:t>
-            </w:r>
-            <w:proofErr w:type="spellStart"/>
-            <w:proofErr w:type="gramStart"/>
-            <w:r>
-              <w:t>getTitle</w:t>
-            </w:r>
-            <w:proofErr w:type="spellEnd"/>
-            <w:proofErr w:type="gramEnd"/>
-            <w:r>
-              <w:t xml:space="preserve"> ( ) : String</w:t>
-            </w:r>
-          </w:p>
-          <w:p>
-            <w:r>
-              <w:t xml:space="preserve">      +  </w:t>
-            </w:r>
-            <w:proofErr w:type="spellStart"/>
-            <w:proofErr w:type="gramStart"/>
-            <w:r>
-              <w:t>getAuthor</w:t>
-            </w:r>
-            <w:proofErr w:type="spellEnd"/>
-            <w:proofErr w:type="gramEnd"/>
-            <w:r>
-              <w:t xml:space="preserve"> ( ) : String</w:t>
-            </w:r>
-          </w:p>
-          <w:p>
-            <w:r>
-              <w:t xml:space="preserve">      +  </w:t>
-            </w:r>
-            <w:proofErr w:type="spellStart"/>
-            <w:proofErr w:type="gramStart"/>
-            <w:r>
-              <w:t>getDueDate</w:t>
-            </w:r>
-            <w:proofErr w:type="spellEnd"/>
-            <w:proofErr w:type="gramEnd"/>
-            <w:r>
-              <w:t xml:space="preserve"> ( ) : Calendar</w:t>
-            </w:r>
-          </w:p>
-          <w:p>
-            <w:r>
-              <w:t xml:space="preserve">   </w:t>
-            </w:r>
-          </w:p>
-          <w:p/>
-        </w:tc>
-      </w:tr>
-    </w:tbl>
-    <w:p/>
     <w:p/>
     <w:tbl>
       <w:tblPr>
@@ -4711,10 +4343,7 @@
         </w:tc>
       </w:tr>
     </w:tbl>
-    <w:p>
-      <w:bookmarkStart w:id="0" w:name="_GoBack"/>
-      <w:bookmarkEnd w:id="0"/>
-    </w:p>
+    <w:p/>
     <w:p/>
     <w:p>
       <w:r>

</xml_diff>